<commit_message>
Modificado documento y añadido prototipo
</commit_message>
<xml_diff>
--- a/Documentación/Plantilla_Proyecto Desarrolo de aplicaciones_IES Luis VIves.docx
+++ b/Documentación/Plantilla_Proyecto Desarrolo de aplicaciones_IES Luis VIves.docx
@@ -420,21 +420,21 @@
     </w:p>
     <w:sdt>
       <w:sdtPr>
+        <w:rPr>
+          <w:rFonts w:asciiTheme="minorHAnsi" w:eastAsiaTheme="minorEastAsia" w:hAnsiTheme="minorHAnsi" w:cstheme="minorBidi"/>
+          <w:b w:val="0"/>
+          <w:bCs w:val="0"/>
+          <w:smallCaps w:val="0"/>
+          <w:color w:val="auto"/>
+          <w:sz w:val="22"/>
+          <w:szCs w:val="22"/>
+        </w:rPr>
         <w:id w:val="-1595935895"/>
         <w:docPartObj>
           <w:docPartGallery w:val="Table of Contents"/>
           <w:docPartUnique/>
         </w:docPartObj>
       </w:sdtPr>
-      <w:sdtEndPr>
-        <w:rPr>
-          <w:rFonts w:asciiTheme="minorHAnsi" w:eastAsiaTheme="minorEastAsia" w:hAnsiTheme="minorHAnsi" w:cstheme="minorBidi"/>
-          <w:smallCaps w:val="0"/>
-          <w:color w:val="auto"/>
-          <w:sz w:val="22"/>
-          <w:szCs w:val="22"/>
-        </w:rPr>
-      </w:sdtEndPr>
       <w:sdtContent>
         <w:p>
           <w:pPr>
@@ -829,7 +829,7 @@
               <w:rPr>
                 <w:webHidden/>
               </w:rPr>
-              <w:t>3</w:t>
+              <w:t>4</w:t>
             </w:r>
             <w:r>
               <w:rPr>
@@ -892,7 +892,7 @@
               <w:rPr>
                 <w:webHidden/>
               </w:rPr>
-              <w:t>3</w:t>
+              <w:t>5</w:t>
             </w:r>
             <w:r>
               <w:rPr>
@@ -955,7 +955,7 @@
               <w:rPr>
                 <w:webHidden/>
               </w:rPr>
-              <w:t>3</w:t>
+              <w:t>5</w:t>
             </w:r>
             <w:r>
               <w:rPr>
@@ -1018,7 +1018,7 @@
               <w:rPr>
                 <w:webHidden/>
               </w:rPr>
-              <w:t>3</w:t>
+              <w:t>5</w:t>
             </w:r>
             <w:r>
               <w:rPr>
@@ -1081,7 +1081,7 @@
               <w:rPr>
                 <w:webHidden/>
               </w:rPr>
-              <w:t>3</w:t>
+              <w:t>5</w:t>
             </w:r>
             <w:r>
               <w:rPr>
@@ -1144,7 +1144,7 @@
               <w:rPr>
                 <w:webHidden/>
               </w:rPr>
-              <w:t>3</w:t>
+              <w:t>5</w:t>
             </w:r>
             <w:r>
               <w:rPr>
@@ -1207,7 +1207,7 @@
               <w:rPr>
                 <w:webHidden/>
               </w:rPr>
-              <w:t>3</w:t>
+              <w:t>6</w:t>
             </w:r>
             <w:r>
               <w:rPr>
@@ -1270,7 +1270,7 @@
               <w:rPr>
                 <w:webHidden/>
               </w:rPr>
-              <w:t>3</w:t>
+              <w:t>6</w:t>
             </w:r>
             <w:r>
               <w:rPr>
@@ -1333,7 +1333,7 @@
               <w:rPr>
                 <w:webHidden/>
               </w:rPr>
-              <w:t>4</w:t>
+              <w:t>6</w:t>
             </w:r>
             <w:r>
               <w:rPr>
@@ -1387,7 +1387,7 @@
               <w:rPr>
                 <w:webHidden/>
               </w:rPr>
-              <w:t>4</w:t>
+              <w:t>6</w:t>
             </w:r>
             <w:r>
               <w:rPr>
@@ -1450,7 +1450,7 @@
               <w:rPr>
                 <w:webHidden/>
               </w:rPr>
-              <w:t>4</w:t>
+              <w:t>6</w:t>
             </w:r>
             <w:r>
               <w:rPr>
@@ -1513,7 +1513,7 @@
               <w:rPr>
                 <w:webHidden/>
               </w:rPr>
-              <w:t>4</w:t>
+              <w:t>6</w:t>
             </w:r>
             <w:r>
               <w:rPr>
@@ -1697,15 +1697,56 @@
           <w:sz w:val="28"/>
           <w:szCs w:val="28"/>
         </w:rPr>
-        <w:t>Estoy interesado en crear aplicaciones multiplataforma (Dispositivos domésticos y móviles) en la parte de la interfaz y en la parte servidor se realizará una API Rest para almacenar la información y poder consultarla</w:t>
-      </w:r>
-      <w:r>
-        <w:rPr>
-          <w:sz w:val="28"/>
-          <w:szCs w:val="28"/>
-        </w:rPr>
-        <w:t>. La parte servidor se elaborará con Spring Boot y la parte cliente se desarrollará con el lenguaje Dart, con Flutter</w:t>
-      </w:r>
+        <w:t xml:space="preserve">Estoy interesado en crear aplicaciones multiplataforma (Dispositivos domésticos y móviles) en la parte de la interfaz y en la parte servidor se realizará una API </w:t>
+      </w:r>
+      <w:proofErr w:type="spellStart"/>
+      <w:r>
+        <w:rPr>
+          <w:sz w:val="28"/>
+          <w:szCs w:val="28"/>
+        </w:rPr>
+        <w:t>Rest</w:t>
+      </w:r>
+      <w:proofErr w:type="spellEnd"/>
+      <w:r>
+        <w:rPr>
+          <w:sz w:val="28"/>
+          <w:szCs w:val="28"/>
+        </w:rPr>
+        <w:t xml:space="preserve"> para almacenar la información y poder consultarla</w:t>
+      </w:r>
+      <w:r>
+        <w:rPr>
+          <w:sz w:val="28"/>
+          <w:szCs w:val="28"/>
+        </w:rPr>
+        <w:t xml:space="preserve">. La parte servidor se elaborará con Spring </w:t>
+      </w:r>
+      <w:proofErr w:type="spellStart"/>
+      <w:r>
+        <w:rPr>
+          <w:sz w:val="28"/>
+          <w:szCs w:val="28"/>
+        </w:rPr>
+        <w:t>Boot</w:t>
+      </w:r>
+      <w:proofErr w:type="spellEnd"/>
+      <w:r>
+        <w:rPr>
+          <w:sz w:val="28"/>
+          <w:szCs w:val="28"/>
+        </w:rPr>
+        <w:t xml:space="preserve"> y la parte cliente se desarrollará con el lenguaje Dart, con </w:t>
+      </w:r>
+      <w:proofErr w:type="spellStart"/>
+      <w:r>
+        <w:rPr>
+          <w:sz w:val="28"/>
+          <w:szCs w:val="28"/>
+        </w:rPr>
+        <w:t>Flutter</w:t>
+      </w:r>
+      <w:proofErr w:type="spellEnd"/>
       <w:r>
         <w:rPr>
           <w:sz w:val="28"/>
@@ -1769,12 +1810,21 @@
         </w:rPr>
         <w:t xml:space="preserve"> usuario pueda registrarse e iniciar sesión, </w:t>
       </w:r>
-      <w:r>
-        <w:rPr>
-          <w:sz w:val="28"/>
-          <w:szCs w:val="28"/>
-        </w:rPr>
-        <w:t>haciendo especial hincapié en una correcta gestión de contraseñas. Se permitirá la s</w:t>
+      <w:proofErr w:type="gramStart"/>
+      <w:r>
+        <w:rPr>
+          <w:sz w:val="28"/>
+          <w:szCs w:val="28"/>
+        </w:rPr>
+        <w:t>haciendo especial hincapié</w:t>
+      </w:r>
+      <w:proofErr w:type="gramEnd"/>
+      <w:r>
+        <w:rPr>
+          <w:sz w:val="28"/>
+          <w:szCs w:val="28"/>
+        </w:rPr>
+        <w:t xml:space="preserve"> en una correcta gestión de contraseñas. Se permitirá la s</w:t>
       </w:r>
       <w:r>
         <w:rPr>
@@ -2055,7 +2105,23 @@
           <w:sz w:val="28"/>
           <w:szCs w:val="28"/>
         </w:rPr>
-        <w:t>Es el lenguaje que se va a utilizar para poder llevar a cabo el BackEnd. Java es un lenguaje de programación orientado a objetos. Casi todo exceptuando en algún caso, es un objeto.</w:t>
+        <w:t xml:space="preserve">Es el lenguaje que se va a utilizar para poder llevar a cabo el </w:t>
+      </w:r>
+      <w:proofErr w:type="spellStart"/>
+      <w:r>
+        <w:rPr>
+          <w:sz w:val="28"/>
+          <w:szCs w:val="28"/>
+        </w:rPr>
+        <w:t>BackEnd</w:t>
+      </w:r>
+      <w:proofErr w:type="spellEnd"/>
+      <w:r>
+        <w:rPr>
+          <w:sz w:val="28"/>
+          <w:szCs w:val="28"/>
+        </w:rPr>
+        <w:t>. Java es un lenguaje de programación orientado a objetos. Casi todo exceptuando en algún caso, es un objeto.</w:t>
       </w:r>
     </w:p>
     <w:p>
@@ -2132,7 +2198,39 @@
           <w:sz w:val="28"/>
           <w:szCs w:val="28"/>
         </w:rPr>
-        <w:t>Spring Boot será el framework elegido. Spring es todo un ecosistema de proyectos que nos dan soporte para el desarrollo de aplicaciones empresariales robustas.</w:t>
+        <w:t xml:space="preserve">Spring </w:t>
+      </w:r>
+      <w:proofErr w:type="spellStart"/>
+      <w:r>
+        <w:rPr>
+          <w:sz w:val="28"/>
+          <w:szCs w:val="28"/>
+        </w:rPr>
+        <w:t>Boot</w:t>
+      </w:r>
+      <w:proofErr w:type="spellEnd"/>
+      <w:r>
+        <w:rPr>
+          <w:sz w:val="28"/>
+          <w:szCs w:val="28"/>
+        </w:rPr>
+        <w:t xml:space="preserve"> será el </w:t>
+      </w:r>
+      <w:proofErr w:type="spellStart"/>
+      <w:r>
+        <w:rPr>
+          <w:sz w:val="28"/>
+          <w:szCs w:val="28"/>
+        </w:rPr>
+        <w:t>framework</w:t>
+      </w:r>
+      <w:proofErr w:type="spellEnd"/>
+      <w:r>
+        <w:rPr>
+          <w:sz w:val="28"/>
+          <w:szCs w:val="28"/>
+        </w:rPr>
+        <w:t xml:space="preserve"> elegido. Spring es todo un ecosistema de proyectos que nos dan soporte para el desarrollo de aplicaciones empresariales robustas.</w:t>
       </w:r>
     </w:p>
     <w:p>
@@ -2188,7 +2286,39 @@
           <w:sz w:val="28"/>
           <w:szCs w:val="28"/>
         </w:rPr>
-        <w:t>Es el lenguaje de programación que se utilizará para realizar la parte FrontEnd. Dart es un lenguaje de programación de código abierto, desarrollado por Google. Dart nació para ofrecer una alternativa más moderna. Esta orientado a objetos y tiene una máquina virtual como Java.</w:t>
+        <w:t xml:space="preserve">Es el lenguaje de programación que se utilizará para realizar la parte </w:t>
+      </w:r>
+      <w:proofErr w:type="spellStart"/>
+      <w:r>
+        <w:rPr>
+          <w:sz w:val="28"/>
+          <w:szCs w:val="28"/>
+        </w:rPr>
+        <w:t>FrontEnd</w:t>
+      </w:r>
+      <w:proofErr w:type="spellEnd"/>
+      <w:r>
+        <w:rPr>
+          <w:sz w:val="28"/>
+          <w:szCs w:val="28"/>
+        </w:rPr>
+        <w:t xml:space="preserve">. Dart es un lenguaje de programación de código abierto, desarrollado por Google. Dart nació para ofrecer una alternativa más moderna. </w:t>
+      </w:r>
+      <w:proofErr w:type="spellStart"/>
+      <w:r>
+        <w:rPr>
+          <w:sz w:val="28"/>
+          <w:szCs w:val="28"/>
+        </w:rPr>
+        <w:t>Esta</w:t>
+      </w:r>
+      <w:proofErr w:type="spellEnd"/>
+      <w:r>
+        <w:rPr>
+          <w:sz w:val="28"/>
+          <w:szCs w:val="28"/>
+        </w:rPr>
+        <w:t xml:space="preserve"> orientado a objetos y tiene una máquina virtual como Java.</w:t>
       </w:r>
     </w:p>
     <w:p>
@@ -2250,7 +2380,511 @@
         </w:rPr>
       </w:pPr>
     </w:p>
-    <w:p/>
+    <w:p>
+      <w:pPr>
+        <w:rPr>
+          <w:sz w:val="28"/>
+          <w:szCs w:val="28"/>
+        </w:rPr>
+      </w:pPr>
+    </w:p>
+    <w:p>
+      <w:pPr>
+        <w:pStyle w:val="Ttulo3"/>
+        <w:rPr>
+          <w:sz w:val="40"/>
+          <w:szCs w:val="40"/>
+        </w:rPr>
+      </w:pPr>
+      <w:r>
+        <w:rPr>
+          <w:sz w:val="40"/>
+          <w:szCs w:val="40"/>
+        </w:rPr>
+        <w:t>HERRAMIENTAS</w:t>
+      </w:r>
+    </w:p>
+    <w:p>
+      <w:pPr>
+        <w:pStyle w:val="Ttulo4"/>
+        <w:rPr>
+          <w:sz w:val="36"/>
+          <w:szCs w:val="36"/>
+        </w:rPr>
+      </w:pPr>
+      <w:r>
+        <w:rPr>
+          <w:sz w:val="36"/>
+          <w:szCs w:val="36"/>
+        </w:rPr>
+        <w:t>POSTMAN</w:t>
+      </w:r>
+    </w:p>
+    <w:p>
+      <w:pPr>
+        <w:rPr>
+          <w:sz w:val="28"/>
+          <w:szCs w:val="28"/>
+        </w:rPr>
+      </w:pPr>
+      <w:r>
+        <w:rPr>
+          <w:sz w:val="28"/>
+          <w:szCs w:val="28"/>
+        </w:rPr>
+        <w:t>Cl</w:t>
+      </w:r>
+      <w:r>
+        <w:rPr>
+          <w:sz w:val="28"/>
+          <w:szCs w:val="28"/>
+        </w:rPr>
+        <w:t xml:space="preserve">iente que nos ayuda al desarrollo de </w:t>
+      </w:r>
+      <w:proofErr w:type="spellStart"/>
+      <w:r>
+        <w:rPr>
+          <w:sz w:val="28"/>
+          <w:szCs w:val="28"/>
+        </w:rPr>
+        <w:t>APIs</w:t>
+      </w:r>
+      <w:proofErr w:type="spellEnd"/>
+      <w:r>
+        <w:rPr>
+          <w:sz w:val="28"/>
+          <w:szCs w:val="28"/>
+        </w:rPr>
+        <w:t xml:space="preserve"> REST</w:t>
+      </w:r>
+      <w:r>
+        <w:rPr>
+          <w:sz w:val="28"/>
+          <w:szCs w:val="28"/>
+        </w:rPr>
+        <w:t>.</w:t>
+      </w:r>
+    </w:p>
+    <w:p>
+      <w:pPr>
+        <w:pStyle w:val="Ttulo4"/>
+        <w:rPr>
+          <w:sz w:val="36"/>
+          <w:szCs w:val="36"/>
+        </w:rPr>
+      </w:pPr>
+      <w:r>
+        <w:rPr>
+          <w:sz w:val="36"/>
+          <w:szCs w:val="36"/>
+        </w:rPr>
+        <w:t>DRAWIO</w:t>
+      </w:r>
+    </w:p>
+    <w:p>
+      <w:pPr>
+        <w:rPr>
+          <w:sz w:val="28"/>
+          <w:szCs w:val="28"/>
+        </w:rPr>
+      </w:pPr>
+      <w:r>
+        <w:rPr>
+          <w:sz w:val="28"/>
+          <w:szCs w:val="28"/>
+        </w:rPr>
+        <w:t>Herramienta para realizar los diagramas</w:t>
+      </w:r>
+      <w:r>
+        <w:rPr>
+          <w:sz w:val="28"/>
+          <w:szCs w:val="28"/>
+        </w:rPr>
+        <w:t>.</w:t>
+      </w:r>
+    </w:p>
+    <w:p>
+      <w:pPr>
+        <w:pStyle w:val="Ttulo4"/>
+        <w:rPr>
+          <w:sz w:val="36"/>
+          <w:szCs w:val="36"/>
+        </w:rPr>
+      </w:pPr>
+      <w:r>
+        <w:rPr>
+          <w:sz w:val="36"/>
+          <w:szCs w:val="36"/>
+        </w:rPr>
+        <w:t>INTELIJ</w:t>
+      </w:r>
+      <w:r>
+        <w:rPr>
+          <w:sz w:val="36"/>
+          <w:szCs w:val="36"/>
+        </w:rPr>
+        <w:t xml:space="preserve"> IDEA</w:t>
+      </w:r>
+    </w:p>
+    <w:p>
+      <w:pPr>
+        <w:rPr>
+          <w:sz w:val="28"/>
+          <w:szCs w:val="28"/>
+        </w:rPr>
+      </w:pPr>
+      <w:r>
+        <w:rPr>
+          <w:sz w:val="28"/>
+          <w:szCs w:val="28"/>
+        </w:rPr>
+        <w:t xml:space="preserve">Entorno de desarrollo para implementar el </w:t>
+      </w:r>
+      <w:proofErr w:type="spellStart"/>
+      <w:r>
+        <w:rPr>
+          <w:sz w:val="28"/>
+          <w:szCs w:val="28"/>
+        </w:rPr>
+        <w:t>BackEnd</w:t>
+      </w:r>
+      <w:proofErr w:type="spellEnd"/>
+      <w:r>
+        <w:rPr>
+          <w:sz w:val="28"/>
+          <w:szCs w:val="28"/>
+        </w:rPr>
+        <w:t>.</w:t>
+      </w:r>
+    </w:p>
+    <w:p>
+      <w:pPr>
+        <w:pStyle w:val="Ttulo4"/>
+        <w:rPr>
+          <w:sz w:val="36"/>
+          <w:szCs w:val="36"/>
+        </w:rPr>
+      </w:pPr>
+      <w:r>
+        <w:rPr>
+          <w:sz w:val="36"/>
+          <w:szCs w:val="36"/>
+        </w:rPr>
+        <w:t>VISUAL STUDIO</w:t>
+      </w:r>
+    </w:p>
+    <w:p>
+      <w:pPr>
+        <w:rPr>
+          <w:sz w:val="28"/>
+          <w:szCs w:val="28"/>
+        </w:rPr>
+      </w:pPr>
+      <w:r>
+        <w:rPr>
+          <w:sz w:val="28"/>
+          <w:szCs w:val="28"/>
+        </w:rPr>
+        <w:t xml:space="preserve">Entorno de desarrollo para implementar la parte </w:t>
+      </w:r>
+      <w:proofErr w:type="spellStart"/>
+      <w:r>
+        <w:rPr>
+          <w:sz w:val="28"/>
+          <w:szCs w:val="28"/>
+        </w:rPr>
+        <w:t>FronEnd</w:t>
+      </w:r>
+      <w:proofErr w:type="spellEnd"/>
+      <w:r>
+        <w:rPr>
+          <w:sz w:val="28"/>
+          <w:szCs w:val="28"/>
+        </w:rPr>
+        <w:t>.</w:t>
+      </w:r>
+    </w:p>
+    <w:p>
+      <w:pPr>
+        <w:pStyle w:val="Ttulo4"/>
+        <w:rPr>
+          <w:sz w:val="36"/>
+          <w:szCs w:val="36"/>
+        </w:rPr>
+      </w:pPr>
+      <w:r>
+        <w:rPr>
+          <w:sz w:val="36"/>
+          <w:szCs w:val="36"/>
+        </w:rPr>
+        <w:t>ANDROID STUDIO</w:t>
+      </w:r>
+    </w:p>
+    <w:p>
+      <w:pPr>
+        <w:rPr>
+          <w:sz w:val="28"/>
+          <w:szCs w:val="28"/>
+        </w:rPr>
+      </w:pPr>
+      <w:r>
+        <w:rPr>
+          <w:sz w:val="28"/>
+          <w:szCs w:val="28"/>
+        </w:rPr>
+        <w:t xml:space="preserve">Entorno de desarrollo para implementar la parte </w:t>
+      </w:r>
+      <w:proofErr w:type="spellStart"/>
+      <w:r>
+        <w:rPr>
+          <w:sz w:val="28"/>
+          <w:szCs w:val="28"/>
+        </w:rPr>
+        <w:t>FrontEnd</w:t>
+      </w:r>
+      <w:proofErr w:type="spellEnd"/>
+      <w:r>
+        <w:rPr>
+          <w:sz w:val="28"/>
+          <w:szCs w:val="28"/>
+        </w:rPr>
+        <w:t>.</w:t>
+      </w:r>
+    </w:p>
+    <w:p>
+      <w:pPr>
+        <w:pStyle w:val="Ttulo4"/>
+        <w:rPr>
+          <w:sz w:val="36"/>
+          <w:szCs w:val="36"/>
+        </w:rPr>
+      </w:pPr>
+      <w:r>
+        <w:rPr>
+          <w:sz w:val="36"/>
+          <w:szCs w:val="36"/>
+        </w:rPr>
+        <w:t>GIT</w:t>
+      </w:r>
+    </w:p>
+    <w:p>
+      <w:pPr>
+        <w:rPr>
+          <w:sz w:val="28"/>
+          <w:szCs w:val="28"/>
+        </w:rPr>
+      </w:pPr>
+      <w:r>
+        <w:rPr>
+          <w:sz w:val="28"/>
+          <w:szCs w:val="28"/>
+        </w:rPr>
+        <w:t>Sistema de control de versiones distribuido.</w:t>
+      </w:r>
+    </w:p>
+    <w:p>
+      <w:pPr>
+        <w:pStyle w:val="Ttulo4"/>
+        <w:rPr>
+          <w:sz w:val="36"/>
+          <w:szCs w:val="36"/>
+        </w:rPr>
+      </w:pPr>
+      <w:r>
+        <w:rPr>
+          <w:sz w:val="36"/>
+          <w:szCs w:val="36"/>
+        </w:rPr>
+        <w:t>GITHUB</w:t>
+      </w:r>
+    </w:p>
+    <w:p>
+      <w:pPr>
+        <w:rPr>
+          <w:sz w:val="28"/>
+          <w:szCs w:val="28"/>
+        </w:rPr>
+      </w:pPr>
+      <w:r>
+        <w:rPr>
+          <w:sz w:val="28"/>
+          <w:szCs w:val="28"/>
+        </w:rPr>
+        <w:t>Sistema para alojar el proyecto de forma distribuida.</w:t>
+      </w:r>
+    </w:p>
+    <w:p>
+      <w:pPr>
+        <w:pStyle w:val="Ttulo4"/>
+        <w:rPr>
+          <w:sz w:val="36"/>
+          <w:szCs w:val="36"/>
+        </w:rPr>
+      </w:pPr>
+      <w:r>
+        <w:rPr>
+          <w:sz w:val="36"/>
+          <w:szCs w:val="36"/>
+        </w:rPr>
+        <w:t>ADOBE XD</w:t>
+      </w:r>
+    </w:p>
+    <w:p>
+      <w:pPr>
+        <w:rPr>
+          <w:sz w:val="28"/>
+          <w:szCs w:val="28"/>
+        </w:rPr>
+      </w:pPr>
+      <w:r>
+        <w:rPr>
+          <w:sz w:val="28"/>
+          <w:szCs w:val="28"/>
+        </w:rPr>
+        <w:t>Software utilizado para crear el prototipo de la aplicación</w:t>
+      </w:r>
+      <w:r>
+        <w:rPr>
+          <w:sz w:val="28"/>
+          <w:szCs w:val="28"/>
+        </w:rPr>
+        <w:t>.</w:t>
+      </w:r>
+    </w:p>
+    <w:p>
+      <w:pPr>
+        <w:pStyle w:val="Ttulo4"/>
+        <w:rPr>
+          <w:sz w:val="36"/>
+          <w:szCs w:val="36"/>
+        </w:rPr>
+      </w:pPr>
+      <w:r>
+        <w:rPr>
+          <w:sz w:val="36"/>
+          <w:szCs w:val="36"/>
+        </w:rPr>
+        <w:t>WAKATIME</w:t>
+      </w:r>
+    </w:p>
+    <w:p>
+      <w:pPr>
+        <w:rPr>
+          <w:sz w:val="28"/>
+          <w:szCs w:val="28"/>
+        </w:rPr>
+      </w:pPr>
+      <w:r>
+        <w:rPr>
+          <w:sz w:val="28"/>
+          <w:szCs w:val="28"/>
+        </w:rPr>
+        <w:t xml:space="preserve">Plugin para </w:t>
+      </w:r>
+      <w:r>
+        <w:rPr>
+          <w:sz w:val="28"/>
+          <w:szCs w:val="28"/>
+        </w:rPr>
+        <w:t>controlar el tiempo de desarrollo del proyecto, te indica las horas programadas al día, diferenciando el lenguaje y los IDE que se hayan utilizado.</w:t>
+      </w:r>
+    </w:p>
+    <w:p>
+      <w:pPr>
+        <w:rPr>
+          <w:sz w:val="28"/>
+          <w:szCs w:val="28"/>
+        </w:rPr>
+      </w:pPr>
+    </w:p>
+    <w:p>
+      <w:pPr>
+        <w:rPr>
+          <w:sz w:val="28"/>
+          <w:szCs w:val="28"/>
+        </w:rPr>
+      </w:pPr>
+    </w:p>
+    <w:p>
+      <w:pPr>
+        <w:rPr>
+          <w:sz w:val="28"/>
+          <w:szCs w:val="28"/>
+        </w:rPr>
+      </w:pPr>
+    </w:p>
+    <w:p>
+      <w:pPr>
+        <w:rPr>
+          <w:sz w:val="28"/>
+          <w:szCs w:val="28"/>
+        </w:rPr>
+      </w:pPr>
+    </w:p>
+    <w:p>
+      <w:pPr>
+        <w:rPr>
+          <w:sz w:val="28"/>
+          <w:szCs w:val="28"/>
+        </w:rPr>
+      </w:pPr>
+    </w:p>
+    <w:p>
+      <w:pPr>
+        <w:rPr>
+          <w:sz w:val="28"/>
+          <w:szCs w:val="28"/>
+        </w:rPr>
+      </w:pPr>
+    </w:p>
+    <w:p>
+      <w:pPr>
+        <w:rPr>
+          <w:sz w:val="28"/>
+          <w:szCs w:val="28"/>
+        </w:rPr>
+      </w:pPr>
+    </w:p>
+    <w:p>
+      <w:pPr>
+        <w:rPr>
+          <w:sz w:val="28"/>
+          <w:szCs w:val="28"/>
+        </w:rPr>
+      </w:pPr>
+    </w:p>
+    <w:p>
+      <w:pPr>
+        <w:rPr>
+          <w:sz w:val="28"/>
+          <w:szCs w:val="28"/>
+        </w:rPr>
+      </w:pPr>
+    </w:p>
+    <w:p>
+      <w:pPr>
+        <w:rPr>
+          <w:sz w:val="28"/>
+          <w:szCs w:val="28"/>
+        </w:rPr>
+      </w:pPr>
+    </w:p>
+    <w:p>
+      <w:pPr>
+        <w:rPr>
+          <w:sz w:val="28"/>
+          <w:szCs w:val="28"/>
+        </w:rPr>
+      </w:pPr>
+    </w:p>
+    <w:p>
+      <w:pPr>
+        <w:rPr>
+          <w:sz w:val="28"/>
+          <w:szCs w:val="28"/>
+        </w:rPr>
+      </w:pPr>
+    </w:p>
     <w:p>
       <w:pPr>
         <w:pStyle w:val="Ttulo2"/>
@@ -2346,6 +2980,836 @@
         </w:drawing>
       </w:r>
     </w:p>
+    <w:p/>
+    <w:p>
+      <w:pPr>
+        <w:pStyle w:val="Ttulo3"/>
+        <w:rPr>
+          <w:sz w:val="40"/>
+          <w:szCs w:val="40"/>
+        </w:rPr>
+      </w:pPr>
+      <w:r>
+        <w:rPr>
+          <w:sz w:val="40"/>
+          <w:szCs w:val="40"/>
+        </w:rPr>
+        <w:t>ARQUITECTURA DEL SERVIDOR</w:t>
+      </w:r>
+    </w:p>
+    <w:p>
+      <w:pPr>
+        <w:pStyle w:val="Ttulo3"/>
+        <w:numPr>
+          <w:ilvl w:val="0"/>
+          <w:numId w:val="0"/>
+        </w:numPr>
+        <w:rPr>
+          <w:sz w:val="40"/>
+          <w:szCs w:val="40"/>
+        </w:rPr>
+      </w:pPr>
+      <w:r>
+        <w:rPr>
+          <w:sz w:val="40"/>
+          <w:szCs w:val="40"/>
+        </w:rPr>
+        <w:drawing>
+          <wp:inline distT="0" distB="0" distL="0" distR="0" wp14:anchorId="1C93D22C" wp14:editId="50FA7FBC">
+            <wp:extent cx="6031230" cy="2623820"/>
+            <wp:effectExtent l="57150" t="0" r="64770" b="119380"/>
+            <wp:docPr id="2050" name="Picture 2" descr="Diagrama&#10;&#10;Descripción generada automáticamente">
+              <a:extLst xmlns:a="http://schemas.openxmlformats.org/drawingml/2006/main">
+                <a:ext uri="{FF2B5EF4-FFF2-40B4-BE49-F238E27FC236}">
+                  <a16:creationId xmlns:a16="http://schemas.microsoft.com/office/drawing/2014/main" id="{311CDBB8-B711-4FA3-AA6C-7A7BA202E65B}"/>
+                </a:ext>
+              </a:extLst>
+            </wp:docPr>
+            <wp:cNvGraphicFramePr>
+              <a:graphicFrameLocks xmlns:a="http://schemas.openxmlformats.org/drawingml/2006/main" noChangeAspect="1"/>
+            </wp:cNvGraphicFramePr>
+            <a:graphic xmlns:a="http://schemas.openxmlformats.org/drawingml/2006/main">
+              <a:graphicData uri="http://schemas.openxmlformats.org/drawingml/2006/picture">
+                <pic:pic xmlns:pic="http://schemas.openxmlformats.org/drawingml/2006/picture">
+                  <pic:nvPicPr>
+                    <pic:cNvPr id="2050" name="Picture 2" descr="Diagrama&#10;&#10;Descripción generada automáticamente">
+                      <a:extLst>
+                        <a:ext uri="{FF2B5EF4-FFF2-40B4-BE49-F238E27FC236}">
+                          <a16:creationId xmlns:a16="http://schemas.microsoft.com/office/drawing/2014/main" id="{311CDBB8-B711-4FA3-AA6C-7A7BA202E65B}"/>
+                        </a:ext>
+                      </a:extLst>
+                    </pic:cNvPr>
+                    <pic:cNvPicPr>
+                      <a:picLocks noChangeAspect="1" noChangeArrowheads="1"/>
+                    </pic:cNvPicPr>
+                  </pic:nvPicPr>
+                  <pic:blipFill>
+                    <a:blip r:embed="rId12">
+                      <a:extLst>
+                        <a:ext uri="{28A0092B-C50C-407E-A947-70E740481C1C}">
+                          <a14:useLocalDpi xmlns:a14="http://schemas.microsoft.com/office/drawing/2010/main" val="0"/>
+                        </a:ext>
+                      </a:extLst>
+                    </a:blip>
+                    <a:stretch>
+                      <a:fillRect/>
+                    </a:stretch>
+                  </pic:blipFill>
+                  <pic:spPr bwMode="auto">
+                    <a:xfrm>
+                      <a:off x="0" y="0"/>
+                      <a:ext cx="6031230" cy="2623820"/>
+                    </a:xfrm>
+                    <a:prstGeom prst="roundRect">
+                      <a:avLst>
+                        <a:gd name="adj" fmla="val 1858"/>
+                      </a:avLst>
+                    </a:prstGeom>
+                    <a:noFill/>
+                    <a:effectLst>
+                      <a:outerShdw blurRad="50800" dist="50800" dir="5400000" algn="tl" rotWithShape="0">
+                        <a:srgbClr val="000000">
+                          <a:alpha val="43000"/>
+                        </a:srgbClr>
+                      </a:outerShdw>
+                    </a:effectLst>
+                  </pic:spPr>
+                </pic:pic>
+              </a:graphicData>
+            </a:graphic>
+          </wp:inline>
+        </w:drawing>
+      </w:r>
+    </w:p>
+    <w:p/>
+    <w:p/>
+    <w:p/>
+    <w:p>
+      <w:pPr>
+        <w:pStyle w:val="Ttulo3"/>
+        <w:rPr>
+          <w:sz w:val="40"/>
+          <w:szCs w:val="40"/>
+        </w:rPr>
+      </w:pPr>
+      <w:r>
+        <w:rPr>
+          <w:sz w:val="40"/>
+          <w:szCs w:val="40"/>
+        </w:rPr>
+        <w:t>DISEÑO APLICACIÓN MÓVIL</w:t>
+      </w:r>
+    </w:p>
+    <w:p/>
+    <w:p/>
+    <w:p/>
+    <w:p>
+      <w:pPr>
+        <w:sectPr>
+          <w:headerReference w:type="even" r:id="rId13"/>
+          <w:headerReference w:type="default" r:id="rId14"/>
+          <w:footerReference w:type="even" r:id="rId15"/>
+          <w:footerReference w:type="default" r:id="rId16"/>
+          <w:headerReference w:type="first" r:id="rId17"/>
+          <w:footerReference w:type="first" r:id="rId18"/>
+          <w:pgSz w:w="11906" w:h="16838" w:code="9"/>
+          <w:pgMar w:top="1307" w:right="1274" w:bottom="1134" w:left="1134" w:header="561" w:footer="454" w:gutter="0"/>
+          <w:cols w:space="708"/>
+          <w:titlePg/>
+          <w:docGrid w:linePitch="360"/>
+        </w:sectPr>
+      </w:pPr>
+    </w:p>
+    <w:p>
+      <w:pPr>
+        <w:pStyle w:val="Descripcin"/>
+        <w:keepNext/>
+        <w:rPr>
+          <w:i w:val="0"/>
+          <w:iCs w:val="0"/>
+          <w:sz w:val="22"/>
+          <w:szCs w:val="22"/>
+        </w:rPr>
+      </w:pPr>
+      <w:r>
+        <w:rPr>
+          <w:i w:val="0"/>
+          <w:iCs w:val="0"/>
+          <w:sz w:val="22"/>
+          <w:szCs w:val="22"/>
+        </w:rPr>
+        <w:t>Inicio de aplicación</w:t>
+      </w:r>
+    </w:p>
+    <w:p>
+      <w:r>
+        <w:rPr>
+          <w:noProof/>
+        </w:rPr>
+        <w:drawing>
+          <wp:inline distT="0" distB="0" distL="0" distR="0" wp14:anchorId="283A5731" wp14:editId="7852D5A3">
+            <wp:extent cx="1510052" cy="3267075"/>
+            <wp:effectExtent l="0" t="0" r="0" b="0"/>
+            <wp:docPr id="12" name="Imagen 12" descr="Gráfico&#10;&#10;Descripción generada automáticamente con confianza media"/>
+            <wp:cNvGraphicFramePr>
+              <a:graphicFrameLocks xmlns:a="http://schemas.openxmlformats.org/drawingml/2006/main" noChangeAspect="1"/>
+            </wp:cNvGraphicFramePr>
+            <a:graphic xmlns:a="http://schemas.openxmlformats.org/drawingml/2006/main">
+              <a:graphicData uri="http://schemas.openxmlformats.org/drawingml/2006/picture">
+                <pic:pic xmlns:pic="http://schemas.openxmlformats.org/drawingml/2006/picture">
+                  <pic:nvPicPr>
+                    <pic:cNvPr id="12" name="Imagen 12" descr="Gráfico&#10;&#10;Descripción generada automáticamente con confianza media"/>
+                    <pic:cNvPicPr>
+                      <a:picLocks noChangeAspect="1" noChangeArrowheads="1"/>
+                    </pic:cNvPicPr>
+                  </pic:nvPicPr>
+                  <pic:blipFill>
+                    <a:blip r:embed="rId19" cstate="print">
+                      <a:extLst>
+                        <a:ext uri="{28A0092B-C50C-407E-A947-70E740481C1C}">
+                          <a14:useLocalDpi xmlns:a14="http://schemas.microsoft.com/office/drawing/2010/main" val="0"/>
+                        </a:ext>
+                      </a:extLst>
+                    </a:blip>
+                    <a:srcRect/>
+                    <a:stretch>
+                      <a:fillRect/>
+                    </a:stretch>
+                  </pic:blipFill>
+                  <pic:spPr bwMode="auto">
+                    <a:xfrm>
+                      <a:off x="0" y="0"/>
+                      <a:ext cx="1539202" cy="3330143"/>
+                    </a:xfrm>
+                    <a:prstGeom prst="rect">
+                      <a:avLst/>
+                    </a:prstGeom>
+                    <a:noFill/>
+                    <a:ln>
+                      <a:noFill/>
+                    </a:ln>
+                  </pic:spPr>
+                </pic:pic>
+              </a:graphicData>
+            </a:graphic>
+          </wp:inline>
+        </w:drawing>
+      </w:r>
+      <w:r>
+        <w:tab/>
+      </w:r>
+    </w:p>
+    <w:p>
+      <w:pPr>
+        <w:pStyle w:val="Descripcin"/>
+        <w:keepNext/>
+        <w:rPr>
+          <w:i w:val="0"/>
+          <w:iCs w:val="0"/>
+          <w:sz w:val="22"/>
+          <w:szCs w:val="22"/>
+        </w:rPr>
+      </w:pPr>
+      <w:r>
+        <w:rPr>
+          <w:i w:val="0"/>
+          <w:iCs w:val="0"/>
+          <w:sz w:val="22"/>
+          <w:szCs w:val="22"/>
+        </w:rPr>
+        <w:t>Inicio de sesión</w:t>
+      </w:r>
+    </w:p>
+    <w:p>
+      <w:r>
+        <w:rPr>
+          <w:noProof/>
+        </w:rPr>
+        <w:drawing>
+          <wp:inline distT="0" distB="0" distL="0" distR="0" wp14:anchorId="1DBB986D" wp14:editId="412495AB">
+            <wp:extent cx="1496844" cy="3238500"/>
+            <wp:effectExtent l="0" t="0" r="8255" b="0"/>
+            <wp:docPr id="13" name="Imagen 13" descr="Interfaz de usuario gráfica, Texto, Aplicación&#10;&#10;Descripción generada automáticamente"/>
+            <wp:cNvGraphicFramePr>
+              <a:graphicFrameLocks xmlns:a="http://schemas.openxmlformats.org/drawingml/2006/main" noChangeAspect="1"/>
+            </wp:cNvGraphicFramePr>
+            <a:graphic xmlns:a="http://schemas.openxmlformats.org/drawingml/2006/main">
+              <a:graphicData uri="http://schemas.openxmlformats.org/drawingml/2006/picture">
+                <pic:pic xmlns:pic="http://schemas.openxmlformats.org/drawingml/2006/picture">
+                  <pic:nvPicPr>
+                    <pic:cNvPr id="13" name="Imagen 13" descr="Interfaz de usuario gráfica, Texto, Aplicación&#10;&#10;Descripción generada automáticamente"/>
+                    <pic:cNvPicPr>
+                      <a:picLocks noChangeAspect="1" noChangeArrowheads="1"/>
+                    </pic:cNvPicPr>
+                  </pic:nvPicPr>
+                  <pic:blipFill>
+                    <a:blip r:embed="rId20" cstate="print">
+                      <a:extLst>
+                        <a:ext uri="{28A0092B-C50C-407E-A947-70E740481C1C}">
+                          <a14:useLocalDpi xmlns:a14="http://schemas.microsoft.com/office/drawing/2010/main" val="0"/>
+                        </a:ext>
+                      </a:extLst>
+                    </a:blip>
+                    <a:srcRect/>
+                    <a:stretch>
+                      <a:fillRect/>
+                    </a:stretch>
+                  </pic:blipFill>
+                  <pic:spPr bwMode="auto">
+                    <a:xfrm>
+                      <a:off x="0" y="0"/>
+                      <a:ext cx="1525852" cy="3301260"/>
+                    </a:xfrm>
+                    <a:prstGeom prst="rect">
+                      <a:avLst/>
+                    </a:prstGeom>
+                    <a:noFill/>
+                    <a:ln>
+                      <a:noFill/>
+                    </a:ln>
+                  </pic:spPr>
+                </pic:pic>
+              </a:graphicData>
+            </a:graphic>
+          </wp:inline>
+        </w:drawing>
+      </w:r>
+      <w:r>
+        <w:tab/>
+      </w:r>
+    </w:p>
+    <w:p>
+      <w:pPr>
+        <w:pStyle w:val="Descripcin"/>
+        <w:keepNext/>
+        <w:rPr>
+          <w:i w:val="0"/>
+          <w:iCs w:val="0"/>
+          <w:sz w:val="22"/>
+          <w:szCs w:val="22"/>
+        </w:rPr>
+      </w:pPr>
+      <w:r>
+        <w:rPr>
+          <w:i w:val="0"/>
+          <w:iCs w:val="0"/>
+          <w:sz w:val="22"/>
+          <w:szCs w:val="22"/>
+        </w:rPr>
+        <w:t>Registro de usuario</w:t>
+      </w:r>
+    </w:p>
+    <w:p>
+      <w:r>
+        <w:rPr>
+          <w:noProof/>
+        </w:rPr>
+        <w:drawing>
+          <wp:inline distT="0" distB="0" distL="0" distR="0" wp14:anchorId="1765AA0A" wp14:editId="5D97AFB2">
+            <wp:extent cx="1514352" cy="3276600"/>
+            <wp:effectExtent l="0" t="0" r="0" b="0"/>
+            <wp:docPr id="16" name="Imagen 16" descr="Tabla&#10;&#10;Descripción generada automáticamente con confianza baja"/>
+            <wp:cNvGraphicFramePr>
+              <a:graphicFrameLocks xmlns:a="http://schemas.openxmlformats.org/drawingml/2006/main" noChangeAspect="1"/>
+            </wp:cNvGraphicFramePr>
+            <a:graphic xmlns:a="http://schemas.openxmlformats.org/drawingml/2006/main">
+              <a:graphicData uri="http://schemas.openxmlformats.org/drawingml/2006/picture">
+                <pic:pic xmlns:pic="http://schemas.openxmlformats.org/drawingml/2006/picture">
+                  <pic:nvPicPr>
+                    <pic:cNvPr id="16" name="Imagen 16" descr="Tabla&#10;&#10;Descripción generada automáticamente con confianza baja"/>
+                    <pic:cNvPicPr>
+                      <a:picLocks noChangeAspect="1" noChangeArrowheads="1"/>
+                    </pic:cNvPicPr>
+                  </pic:nvPicPr>
+                  <pic:blipFill>
+                    <a:blip r:embed="rId21" cstate="print">
+                      <a:extLst>
+                        <a:ext uri="{28A0092B-C50C-407E-A947-70E740481C1C}">
+                          <a14:useLocalDpi xmlns:a14="http://schemas.microsoft.com/office/drawing/2010/main" val="0"/>
+                        </a:ext>
+                      </a:extLst>
+                    </a:blip>
+                    <a:srcRect/>
+                    <a:stretch>
+                      <a:fillRect/>
+                    </a:stretch>
+                  </pic:blipFill>
+                  <pic:spPr bwMode="auto">
+                    <a:xfrm>
+                      <a:off x="0" y="0"/>
+                      <a:ext cx="1526398" cy="3302664"/>
+                    </a:xfrm>
+                    <a:prstGeom prst="rect">
+                      <a:avLst/>
+                    </a:prstGeom>
+                    <a:noFill/>
+                    <a:ln>
+                      <a:noFill/>
+                    </a:ln>
+                  </pic:spPr>
+                </pic:pic>
+              </a:graphicData>
+            </a:graphic>
+          </wp:inline>
+        </w:drawing>
+      </w:r>
+    </w:p>
+    <w:p/>
+    <w:p/>
+    <w:p/>
+    <w:p>
+      <w:pPr>
+        <w:sectPr>
+          <w:type w:val="continuous"/>
+          <w:pgSz w:w="11906" w:h="16838" w:code="9"/>
+          <w:pgMar w:top="1307" w:right="1274" w:bottom="1134" w:left="1134" w:header="561" w:footer="454" w:gutter="0"/>
+          <w:cols w:num="3" w:space="708"/>
+          <w:titlePg/>
+          <w:docGrid w:linePitch="360"/>
+        </w:sectPr>
+      </w:pPr>
+    </w:p>
+    <w:p>
+      <w:pPr>
+        <w:pStyle w:val="Descripcin"/>
+        <w:keepNext/>
+        <w:rPr>
+          <w:i w:val="0"/>
+          <w:iCs w:val="0"/>
+          <w:sz w:val="22"/>
+          <w:szCs w:val="22"/>
+        </w:rPr>
+      </w:pPr>
+      <w:r>
+        <w:rPr>
+          <w:i w:val="0"/>
+          <w:iCs w:val="0"/>
+          <w:sz w:val="22"/>
+          <w:szCs w:val="22"/>
+        </w:rPr>
+        <w:t>Apartado Home</w:t>
+      </w:r>
+    </w:p>
+    <w:p>
+      <w:r>
+        <w:rPr>
+          <w:noProof/>
+        </w:rPr>
+        <w:drawing>
+          <wp:inline distT="0" distB="0" distL="0" distR="0" wp14:anchorId="32E2187C" wp14:editId="2BD4515C">
+            <wp:extent cx="1523260" cy="3295650"/>
+            <wp:effectExtent l="0" t="0" r="1270" b="0"/>
+            <wp:docPr id="17" name="Imagen 17" descr="Interfaz de usuario gráfica&#10;&#10;Descripción generada automáticamente"/>
+            <wp:cNvGraphicFramePr>
+              <a:graphicFrameLocks xmlns:a="http://schemas.openxmlformats.org/drawingml/2006/main" noChangeAspect="1"/>
+            </wp:cNvGraphicFramePr>
+            <a:graphic xmlns:a="http://schemas.openxmlformats.org/drawingml/2006/main">
+              <a:graphicData uri="http://schemas.openxmlformats.org/drawingml/2006/picture">
+                <pic:pic xmlns:pic="http://schemas.openxmlformats.org/drawingml/2006/picture">
+                  <pic:nvPicPr>
+                    <pic:cNvPr id="17" name="Imagen 17" descr="Interfaz de usuario gráfica&#10;&#10;Descripción generada automáticamente"/>
+                    <pic:cNvPicPr>
+                      <a:picLocks noChangeAspect="1" noChangeArrowheads="1"/>
+                    </pic:cNvPicPr>
+                  </pic:nvPicPr>
+                  <pic:blipFill>
+                    <a:blip r:embed="rId22" cstate="print">
+                      <a:extLst>
+                        <a:ext uri="{28A0092B-C50C-407E-A947-70E740481C1C}">
+                          <a14:useLocalDpi xmlns:a14="http://schemas.microsoft.com/office/drawing/2010/main" val="0"/>
+                        </a:ext>
+                      </a:extLst>
+                    </a:blip>
+                    <a:srcRect/>
+                    <a:stretch>
+                      <a:fillRect/>
+                    </a:stretch>
+                  </pic:blipFill>
+                  <pic:spPr bwMode="auto">
+                    <a:xfrm>
+                      <a:off x="0" y="0"/>
+                      <a:ext cx="1523260" cy="3295650"/>
+                    </a:xfrm>
+                    <a:prstGeom prst="rect">
+                      <a:avLst/>
+                    </a:prstGeom>
+                    <a:noFill/>
+                    <a:ln>
+                      <a:noFill/>
+                    </a:ln>
+                  </pic:spPr>
+                </pic:pic>
+              </a:graphicData>
+            </a:graphic>
+          </wp:inline>
+        </w:drawing>
+      </w:r>
+    </w:p>
+    <w:p>
+      <w:pPr>
+        <w:pStyle w:val="Descripcin"/>
+        <w:keepNext/>
+        <w:rPr>
+          <w:i w:val="0"/>
+          <w:iCs w:val="0"/>
+          <w:sz w:val="22"/>
+          <w:szCs w:val="22"/>
+        </w:rPr>
+      </w:pPr>
+      <w:r>
+        <w:rPr>
+          <w:i w:val="0"/>
+          <w:iCs w:val="0"/>
+          <w:sz w:val="22"/>
+          <w:szCs w:val="22"/>
+        </w:rPr>
+        <w:t>Perfil de usuario</w:t>
+      </w:r>
+    </w:p>
+    <w:p>
+      <w:r>
+        <w:rPr>
+          <w:noProof/>
+        </w:rPr>
+        <w:drawing>
+          <wp:inline distT="0" distB="0" distL="0" distR="0" wp14:anchorId="732C97B0" wp14:editId="5D47B9CC">
+            <wp:extent cx="1543050" cy="3338693"/>
+            <wp:effectExtent l="0" t="0" r="0" b="0"/>
+            <wp:docPr id="20" name="Imagen 20" descr="Una captura de pantalla de un celular con texto e imágenes&#10;&#10;Descripción generada automáticamente con confianza media"/>
+            <wp:cNvGraphicFramePr>
+              <a:graphicFrameLocks xmlns:a="http://schemas.openxmlformats.org/drawingml/2006/main" noChangeAspect="1"/>
+            </wp:cNvGraphicFramePr>
+            <a:graphic xmlns:a="http://schemas.openxmlformats.org/drawingml/2006/main">
+              <a:graphicData uri="http://schemas.openxmlformats.org/drawingml/2006/picture">
+                <pic:pic xmlns:pic="http://schemas.openxmlformats.org/drawingml/2006/picture">
+                  <pic:nvPicPr>
+                    <pic:cNvPr id="20" name="Imagen 20" descr="Una captura de pantalla de un celular con texto e imágenes&#10;&#10;Descripción generada automáticamente con confianza media"/>
+                    <pic:cNvPicPr>
+                      <a:picLocks noChangeAspect="1" noChangeArrowheads="1"/>
+                    </pic:cNvPicPr>
+                  </pic:nvPicPr>
+                  <pic:blipFill>
+                    <a:blip r:embed="rId23" cstate="print">
+                      <a:extLst>
+                        <a:ext uri="{28A0092B-C50C-407E-A947-70E740481C1C}">
+                          <a14:useLocalDpi xmlns:a14="http://schemas.microsoft.com/office/drawing/2010/main" val="0"/>
+                        </a:ext>
+                      </a:extLst>
+                    </a:blip>
+                    <a:srcRect/>
+                    <a:stretch>
+                      <a:fillRect/>
+                    </a:stretch>
+                  </pic:blipFill>
+                  <pic:spPr bwMode="auto">
+                    <a:xfrm>
+                      <a:off x="0" y="0"/>
+                      <a:ext cx="1557052" cy="3368990"/>
+                    </a:xfrm>
+                    <a:prstGeom prst="rect">
+                      <a:avLst/>
+                    </a:prstGeom>
+                    <a:noFill/>
+                    <a:ln>
+                      <a:noFill/>
+                    </a:ln>
+                  </pic:spPr>
+                </pic:pic>
+              </a:graphicData>
+            </a:graphic>
+          </wp:inline>
+        </w:drawing>
+      </w:r>
+    </w:p>
+    <w:p>
+      <w:pPr>
+        <w:pStyle w:val="Descripcin"/>
+        <w:keepNext/>
+        <w:rPr>
+          <w:i w:val="0"/>
+          <w:iCs w:val="0"/>
+          <w:sz w:val="22"/>
+          <w:szCs w:val="22"/>
+        </w:rPr>
+      </w:pPr>
+      <w:r>
+        <w:rPr>
+          <w:i w:val="0"/>
+          <w:iCs w:val="0"/>
+          <w:sz w:val="22"/>
+          <w:szCs w:val="22"/>
+        </w:rPr>
+        <w:t>Buscar usuarios</w:t>
+      </w:r>
+    </w:p>
+    <w:p>
+      <w:r>
+        <w:rPr>
+          <w:noProof/>
+        </w:rPr>
+        <w:drawing>
+          <wp:inline distT="0" distB="0" distL="0" distR="0" wp14:anchorId="2CC85EA3" wp14:editId="57025D5D">
+            <wp:extent cx="1543050" cy="3344712"/>
+            <wp:effectExtent l="0" t="0" r="0" b="8255"/>
+            <wp:docPr id="21" name="Imagen 21"/>
+            <wp:cNvGraphicFramePr>
+              <a:graphicFrameLocks xmlns:a="http://schemas.openxmlformats.org/drawingml/2006/main" noChangeAspect="1"/>
+            </wp:cNvGraphicFramePr>
+            <a:graphic xmlns:a="http://schemas.openxmlformats.org/drawingml/2006/main">
+              <a:graphicData uri="http://schemas.openxmlformats.org/drawingml/2006/picture">
+                <pic:pic xmlns:pic="http://schemas.openxmlformats.org/drawingml/2006/picture">
+                  <pic:nvPicPr>
+                    <pic:cNvPr id="0" name="Picture 21"/>
+                    <pic:cNvPicPr>
+                      <a:picLocks noChangeAspect="1" noChangeArrowheads="1"/>
+                    </pic:cNvPicPr>
+                  </pic:nvPicPr>
+                  <pic:blipFill>
+                    <a:blip r:embed="rId24" cstate="print">
+                      <a:extLst>
+                        <a:ext uri="{28A0092B-C50C-407E-A947-70E740481C1C}">
+                          <a14:useLocalDpi xmlns:a14="http://schemas.microsoft.com/office/drawing/2010/main" val="0"/>
+                        </a:ext>
+                      </a:extLst>
+                    </a:blip>
+                    <a:srcRect/>
+                    <a:stretch>
+                      <a:fillRect/>
+                    </a:stretch>
+                  </pic:blipFill>
+                  <pic:spPr bwMode="auto">
+                    <a:xfrm>
+                      <a:off x="0" y="0"/>
+                      <a:ext cx="1545947" cy="3350992"/>
+                    </a:xfrm>
+                    <a:prstGeom prst="rect">
+                      <a:avLst/>
+                    </a:prstGeom>
+                    <a:noFill/>
+                    <a:ln>
+                      <a:noFill/>
+                    </a:ln>
+                  </pic:spPr>
+                </pic:pic>
+              </a:graphicData>
+            </a:graphic>
+          </wp:inline>
+        </w:drawing>
+      </w:r>
+    </w:p>
+    <w:p/>
+    <w:p>
+      <w:pPr>
+        <w:sectPr>
+          <w:type w:val="continuous"/>
+          <w:pgSz w:w="11906" w:h="16838" w:code="9"/>
+          <w:pgMar w:top="1310" w:right="1276" w:bottom="1134" w:left="1134" w:header="561" w:footer="454" w:gutter="0"/>
+          <w:cols w:num="3" w:space="708"/>
+          <w:titlePg/>
+          <w:docGrid w:linePitch="360"/>
+        </w:sectPr>
+      </w:pPr>
+    </w:p>
+    <w:p>
+      <w:pPr>
+        <w:sectPr>
+          <w:type w:val="continuous"/>
+          <w:pgSz w:w="11906" w:h="16838" w:code="9"/>
+          <w:pgMar w:top="1307" w:right="1274" w:bottom="1134" w:left="1134" w:header="561" w:footer="454" w:gutter="0"/>
+          <w:cols w:space="708"/>
+          <w:titlePg/>
+          <w:docGrid w:linePitch="360"/>
+        </w:sectPr>
+      </w:pPr>
+    </w:p>
+    <w:p>
+      <w:pPr>
+        <w:sectPr>
+          <w:type w:val="continuous"/>
+          <w:pgSz w:w="11906" w:h="16838" w:code="9"/>
+          <w:pgMar w:top="1307" w:right="1274" w:bottom="1134" w:left="1134" w:header="561" w:footer="454" w:gutter="0"/>
+          <w:cols w:num="3" w:space="708"/>
+          <w:titlePg/>
+          <w:docGrid w:linePitch="360"/>
+        </w:sectPr>
+      </w:pPr>
+    </w:p>
+    <w:p/>
+    <w:p>
+      <w:pPr>
+        <w:sectPr>
+          <w:type w:val="continuous"/>
+          <w:pgSz w:w="11906" w:h="16838" w:code="9"/>
+          <w:pgMar w:top="1307" w:right="1274" w:bottom="1134" w:left="1134" w:header="561" w:footer="454" w:gutter="0"/>
+          <w:cols w:space="708"/>
+          <w:titlePg/>
+          <w:docGrid w:linePitch="360"/>
+        </w:sectPr>
+      </w:pPr>
+    </w:p>
+    <w:p>
+      <w:pPr>
+        <w:pStyle w:val="Descripcin"/>
+        <w:keepNext/>
+        <w:rPr>
+          <w:i w:val="0"/>
+          <w:iCs w:val="0"/>
+          <w:sz w:val="22"/>
+          <w:szCs w:val="22"/>
+        </w:rPr>
+      </w:pPr>
+      <w:r>
+        <w:rPr>
+          <w:i w:val="0"/>
+          <w:iCs w:val="0"/>
+          <w:sz w:val="22"/>
+          <w:szCs w:val="22"/>
+        </w:rPr>
+        <w:t>Añadir contenido</w:t>
+      </w:r>
+    </w:p>
+    <w:p>
+      <w:r>
+        <w:rPr>
+          <w:noProof/>
+        </w:rPr>
+        <w:drawing>
+          <wp:inline distT="0" distB="0" distL="0" distR="0" wp14:anchorId="07263751" wp14:editId="3D248F19">
+            <wp:extent cx="1438275" cy="3117604"/>
+            <wp:effectExtent l="0" t="0" r="0" b="6985"/>
+            <wp:docPr id="23" name="Imagen 23" descr="Interfaz de usuario gráfica, Texto, Aplicación&#10;&#10;Descripción generada automáticamente"/>
+            <wp:cNvGraphicFramePr>
+              <a:graphicFrameLocks xmlns:a="http://schemas.openxmlformats.org/drawingml/2006/main" noChangeAspect="1"/>
+            </wp:cNvGraphicFramePr>
+            <a:graphic xmlns:a="http://schemas.openxmlformats.org/drawingml/2006/main">
+              <a:graphicData uri="http://schemas.openxmlformats.org/drawingml/2006/picture">
+                <pic:pic xmlns:pic="http://schemas.openxmlformats.org/drawingml/2006/picture">
+                  <pic:nvPicPr>
+                    <pic:cNvPr id="23" name="Imagen 23" descr="Interfaz de usuario gráfica, Texto, Aplicación&#10;&#10;Descripción generada automáticamente"/>
+                    <pic:cNvPicPr>
+                      <a:picLocks noChangeAspect="1" noChangeArrowheads="1"/>
+                    </pic:cNvPicPr>
+                  </pic:nvPicPr>
+                  <pic:blipFill>
+                    <a:blip r:embed="rId25" cstate="print">
+                      <a:extLst>
+                        <a:ext uri="{28A0092B-C50C-407E-A947-70E740481C1C}">
+                          <a14:useLocalDpi xmlns:a14="http://schemas.microsoft.com/office/drawing/2010/main" val="0"/>
+                        </a:ext>
+                      </a:extLst>
+                    </a:blip>
+                    <a:srcRect/>
+                    <a:stretch>
+                      <a:fillRect/>
+                    </a:stretch>
+                  </pic:blipFill>
+                  <pic:spPr bwMode="auto">
+                    <a:xfrm>
+                      <a:off x="0" y="0"/>
+                      <a:ext cx="1458842" cy="3162185"/>
+                    </a:xfrm>
+                    <a:prstGeom prst="rect">
+                      <a:avLst/>
+                    </a:prstGeom>
+                    <a:noFill/>
+                    <a:ln>
+                      <a:noFill/>
+                    </a:ln>
+                  </pic:spPr>
+                </pic:pic>
+              </a:graphicData>
+            </a:graphic>
+          </wp:inline>
+        </w:drawing>
+      </w:r>
+    </w:p>
+    <w:p>
+      <w:pPr>
+        <w:pStyle w:val="Descripcin"/>
+        <w:keepNext/>
+        <w:rPr>
+          <w:i w:val="0"/>
+          <w:iCs w:val="0"/>
+          <w:sz w:val="22"/>
+          <w:szCs w:val="22"/>
+        </w:rPr>
+      </w:pPr>
+      <w:r>
+        <w:rPr>
+          <w:i w:val="0"/>
+          <w:iCs w:val="0"/>
+          <w:sz w:val="22"/>
+          <w:szCs w:val="22"/>
+        </w:rPr>
+        <w:t>Subir contenido</w:t>
+      </w:r>
+    </w:p>
+    <w:p>
+      <w:pPr>
+        <w:sectPr>
+          <w:type w:val="continuous"/>
+          <w:pgSz w:w="11906" w:h="16838" w:code="9"/>
+          <w:pgMar w:top="1307" w:right="1274" w:bottom="1134" w:left="1134" w:header="561" w:footer="454" w:gutter="0"/>
+          <w:cols w:num="3" w:space="708"/>
+          <w:titlePg/>
+          <w:docGrid w:linePitch="360"/>
+        </w:sectPr>
+      </w:pPr>
+      <w:r>
+        <w:rPr>
+          <w:noProof/>
+        </w:rPr>
+        <w:drawing>
+          <wp:inline distT="0" distB="0" distL="0" distR="0" wp14:anchorId="27AF69F1" wp14:editId="2AEBDAB5">
+            <wp:extent cx="1432529" cy="3105150"/>
+            <wp:effectExtent l="0" t="0" r="0" b="0"/>
+            <wp:docPr id="24" name="Imagen 24"/>
+            <wp:cNvGraphicFramePr>
+              <a:graphicFrameLocks xmlns:a="http://schemas.openxmlformats.org/drawingml/2006/main" noChangeAspect="1"/>
+            </wp:cNvGraphicFramePr>
+            <a:graphic xmlns:a="http://schemas.openxmlformats.org/drawingml/2006/main">
+              <a:graphicData uri="http://schemas.openxmlformats.org/drawingml/2006/picture">
+                <pic:pic xmlns:pic="http://schemas.openxmlformats.org/drawingml/2006/picture">
+                  <pic:nvPicPr>
+                    <pic:cNvPr id="0" name="Picture 24"/>
+                    <pic:cNvPicPr>
+                      <a:picLocks noChangeAspect="1" noChangeArrowheads="1"/>
+                    </pic:cNvPicPr>
+                  </pic:nvPicPr>
+                  <pic:blipFill>
+                    <a:blip r:embed="rId26" cstate="print">
+                      <a:extLst>
+                        <a:ext uri="{28A0092B-C50C-407E-A947-70E740481C1C}">
+                          <a14:useLocalDpi xmlns:a14="http://schemas.microsoft.com/office/drawing/2010/main" val="0"/>
+                        </a:ext>
+                      </a:extLst>
+                    </a:blip>
+                    <a:srcRect/>
+                    <a:stretch>
+                      <a:fillRect/>
+                    </a:stretch>
+                  </pic:blipFill>
+                  <pic:spPr bwMode="auto">
+                    <a:xfrm>
+                      <a:off x="0" y="0"/>
+                      <a:ext cx="1455758" cy="3155501"/>
+                    </a:xfrm>
+                    <a:prstGeom prst="rect">
+                      <a:avLst/>
+                    </a:prstGeom>
+                    <a:noFill/>
+                    <a:ln>
+                      <a:noFill/>
+                    </a:ln>
+                  </pic:spPr>
+                </pic:pic>
+              </a:graphicData>
+            </a:graphic>
+          </wp:inline>
+        </w:drawing>
+      </w:r>
+    </w:p>
+    <w:p/>
     <w:p>
       <w:pPr>
         <w:pStyle w:val="Ttulo2"/>
@@ -2470,7 +3934,6 @@
           <w:sz w:val="52"/>
           <w:szCs w:val="52"/>
         </w:rPr>
-        <w:lastRenderedPageBreak/>
         <w:t>TRABAJO FUTURO</w:t>
       </w:r>
       <w:bookmarkEnd w:id="37"/>
@@ -2531,6 +3994,7 @@
           <w:sz w:val="52"/>
           <w:szCs w:val="52"/>
         </w:rPr>
+        <w:lastRenderedPageBreak/>
         <w:t>CONCLUSIONES</w:t>
       </w:r>
       <w:bookmarkEnd w:id="40"/>
@@ -2589,7 +4053,7 @@
           <w:szCs w:val="28"/>
         </w:rPr>
       </w:pPr>
-      <w:hyperlink r:id="rId12" w:history="1">
+      <w:hyperlink r:id="rId27" w:history="1">
         <w:r>
           <w:rPr>
             <w:rStyle w:val="Hipervnculo"/>
@@ -2608,7 +4072,7 @@
           <w:u w:val="single"/>
         </w:rPr>
       </w:pPr>
-      <w:hyperlink r:id="rId13" w:history="1">
+      <w:hyperlink r:id="rId28" w:history="1">
         <w:r>
           <w:rPr>
             <w:rStyle w:val="Hipervnculo"/>
@@ -2627,7 +4091,7 @@
           <w:u w:val="single"/>
         </w:rPr>
       </w:pPr>
-      <w:hyperlink r:id="rId14" w:history="1">
+      <w:hyperlink r:id="rId29" w:history="1">
         <w:r>
           <w:rPr>
             <w:rStyle w:val="Hipervnculo"/>
@@ -2718,12 +4182,7 @@
     </w:p>
     <w:p/>
     <w:sectPr>
-      <w:headerReference w:type="even" r:id="rId15"/>
-      <w:headerReference w:type="default" r:id="rId16"/>
-      <w:footerReference w:type="even" r:id="rId17"/>
-      <w:footerReference w:type="default" r:id="rId18"/>
-      <w:headerReference w:type="first" r:id="rId19"/>
-      <w:footerReference w:type="first" r:id="rId20"/>
+      <w:type w:val="continuous"/>
       <w:pgSz w:w="11906" w:h="16838" w:code="9"/>
       <w:pgMar w:top="1307" w:right="1274" w:bottom="1134" w:left="1134" w:header="561" w:footer="454" w:gutter="0"/>
       <w:cols w:space="708"/>
@@ -3080,7 +4539,7 @@
               <wp:lineTo x="0" y="0"/>
             </wp:wrapPolygon>
           </wp:wrapTight>
-          <wp:docPr id="8" name="0 Imagen"/>
+          <wp:docPr id="5" name="0 Imagen"/>
           <wp:cNvGraphicFramePr>
             <a:graphicFrameLocks xmlns:a="http://schemas.openxmlformats.org/drawingml/2006/main" noChangeAspect="1"/>
           </wp:cNvGraphicFramePr>
@@ -3305,7 +4764,7 @@
               <wp:inline distT="0" distB="0" distL="0" distR="0" wp14:anchorId="4481F229" wp14:editId="4AFBD292">
                 <wp:extent cx="993775" cy="451485"/>
                 <wp:effectExtent l="0" t="0" r="0" b="5715"/>
-                <wp:docPr id="9" name="Imagen 9" descr="Imagen que contiene imágenes prediseñadas&#10;&#10;Descripción generada automáticamente"/>
+                <wp:docPr id="6" name="Imagen 6" descr="Imagen que contiene imágenes prediseñadas&#10;&#10;Descripción generada automáticamente"/>
                 <wp:cNvGraphicFramePr>
                   <a:graphicFrameLocks xmlns:a="http://schemas.openxmlformats.org/drawingml/2006/main" noChangeAspect="1"/>
                 </wp:cNvGraphicFramePr>
@@ -3383,7 +4842,7 @@
               <wp:inline distT="0" distB="0" distL="0" distR="0" wp14:anchorId="06068EBF" wp14:editId="449EFB12">
                 <wp:extent cx="1635760" cy="411480"/>
                 <wp:effectExtent l="0" t="0" r="2540" b="7620"/>
-                <wp:docPr id="10" name="Imagen 11" descr="Descripción: C:\Users\fpdual1\Dropbox\Plantillas y modelos\Logos\FSE_horizontal_dcha_azul (PANTONE).jpg"/>
+                <wp:docPr id="7" name="Imagen 11" descr="Descripción: C:\Users\fpdual1\Dropbox\Plantillas y modelos\Logos\FSE_horizontal_dcha_azul (PANTONE).jpg"/>
                 <wp:cNvGraphicFramePr>
                   <a:graphicFrameLocks xmlns:a="http://schemas.openxmlformats.org/drawingml/2006/main" noChangeAspect="1"/>
                 </wp:cNvGraphicFramePr>
@@ -7238,7 +8697,6 @@
   <w:style w:type="character" w:default="1" w:styleId="Fuentedeprrafopredeter">
     <w:name w:val="Default Paragraph Font"/>
     <w:uiPriority w:val="1"/>
-    <w:semiHidden/>
     <w:unhideWhenUsed/>
   </w:style>
   <w:style w:type="table" w:default="1" w:styleId="Tablanormal">
@@ -8302,7 +9760,6 @@
     <w:basedOn w:val="Normal"/>
     <w:next w:val="Normal"/>
     <w:uiPriority w:val="35"/>
-    <w:semiHidden/>
     <w:unhideWhenUsed/>
     <w:qFormat/>
     <w:rsid w:val="000662BD"/>
@@ -8887,21 +10344,6 @@
 </file>
 
 <file path=customXml/item1.xml><?xml version="1.0" encoding="utf-8"?>
-<p:properties xmlns:p="http://schemas.microsoft.com/office/2006/metadata/properties" xmlns:xsi="http://www.w3.org/2001/XMLSchema-instance" xmlns:pc="http://schemas.microsoft.com/office/infopath/2007/PartnerControls">
-  <documentManagement/>
-</p:properties>
-</file>
-
-<file path=customXml/item2.xml><?xml version="1.0" encoding="utf-8"?>
-<?mso-contentType ?>
-<FormTemplates xmlns="http://schemas.microsoft.com/sharepoint/v3/contenttype/forms">
-  <Display>DocumentLibraryForm</Display>
-  <Edit>DocumentLibraryForm</Edit>
-  <New>DocumentLibraryForm</New>
-</FormTemplates>
-</file>
-
-<file path=customXml/item3.xml><?xml version="1.0" encoding="utf-8"?>
 <ct:contentTypeSchema xmlns:ct="http://schemas.microsoft.com/office/2006/metadata/contentType" xmlns:ma="http://schemas.microsoft.com/office/2006/metadata/properties/metaAttributes" ct:_="" ma:_="" ma:contentTypeName="Documento" ma:contentTypeID="0x010100B2C2F238DBD99447967FB533DB2B729C" ma:contentTypeVersion="2" ma:contentTypeDescription="Crear nuevo documento." ma:contentTypeScope="" ma:versionID="cd6e6e2a456da30e2efe1d94a5d9c7f3">
   <xsd:schema xmlns:xsd="http://www.w3.org/2001/XMLSchema" xmlns:xs="http://www.w3.org/2001/XMLSchema" xmlns:p="http://schemas.microsoft.com/office/2006/metadata/properties" xmlns:ns2="c1700bae-bc6d-49bd-93b0-1b498b7eea46" targetNamespace="http://schemas.microsoft.com/office/2006/metadata/properties" ma:root="true" ma:fieldsID="ed196cb353bd58a5b81407d0308ce1b0" ns2:_="">
     <xsd:import namespace="c1700bae-bc6d-49bd-93b0-1b498b7eea46"/>
@@ -9033,28 +10475,26 @@
 </ct:contentTypeSchema>
 </file>
 
-<file path=customXml/item4.xml><?xml version="1.0" encoding="utf-8"?>
+<file path=customXml/item2.xml><?xml version="1.0" encoding="utf-8"?>
 <b:Sources xmlns:b="http://schemas.openxmlformats.org/officeDocument/2006/bibliography" xmlns="http://schemas.openxmlformats.org/officeDocument/2006/bibliography" SelectedStyle="\APA.XSL" StyleName="APA"/>
 </file>
 
-<file path=customXml/itemProps1.xml><?xml version="1.0" encoding="utf-8"?>
-<ds:datastoreItem xmlns:ds="http://schemas.openxmlformats.org/officeDocument/2006/customXml" ds:itemID="{4DD5A9A5-6052-447C-AC86-C6B0A7C8B68B}">
-  <ds:schemaRefs>
-    <ds:schemaRef ds:uri="http://schemas.microsoft.com/office/2006/metadata/properties"/>
-    <ds:schemaRef ds:uri="http://schemas.microsoft.com/office/infopath/2007/PartnerControls"/>
-  </ds:schemaRefs>
-</ds:datastoreItem>
+<file path=customXml/item3.xml><?xml version="1.0" encoding="utf-8"?>
+<p:properties xmlns:p="http://schemas.microsoft.com/office/2006/metadata/properties" xmlns:xsi="http://www.w3.org/2001/XMLSchema-instance" xmlns:pc="http://schemas.microsoft.com/office/infopath/2007/PartnerControls">
+  <documentManagement/>
+</p:properties>
 </file>
 
-<file path=customXml/itemProps2.xml><?xml version="1.0" encoding="utf-8"?>
-<ds:datastoreItem xmlns:ds="http://schemas.openxmlformats.org/officeDocument/2006/customXml" ds:itemID="{751A7598-FFD6-4535-A467-6863A0DC2C25}">
-  <ds:schemaRefs>
-    <ds:schemaRef ds:uri="http://schemas.microsoft.com/sharepoint/v3/contenttype/forms"/>
-  </ds:schemaRefs>
-</ds:datastoreItem>
+<file path=customXml/item4.xml><?xml version="1.0" encoding="utf-8"?>
+<?mso-contentType ?>
+<FormTemplates xmlns="http://schemas.microsoft.com/sharepoint/v3/contenttype/forms">
+  <Display>DocumentLibraryForm</Display>
+  <Edit>DocumentLibraryForm</Edit>
+  <New>DocumentLibraryForm</New>
+</FormTemplates>
 </file>
 
-<file path=customXml/itemProps3.xml><?xml version="1.0" encoding="utf-8"?>
+<file path=customXml/itemProps1.xml><?xml version="1.0" encoding="utf-8"?>
 <ds:datastoreItem xmlns:ds="http://schemas.openxmlformats.org/officeDocument/2006/customXml" ds:itemID="{5D4AF304-30D3-4F18-B76F-1B46A86ECC5B}">
   <ds:schemaRefs>
     <ds:schemaRef ds:uri="http://schemas.microsoft.com/office/2006/metadata/contentType"/>
@@ -9072,10 +10512,27 @@
 </ds:datastoreItem>
 </file>
 
-<file path=customXml/itemProps4.xml><?xml version="1.0" encoding="utf-8"?>
+<file path=customXml/itemProps2.xml><?xml version="1.0" encoding="utf-8"?>
 <ds:datastoreItem xmlns:ds="http://schemas.openxmlformats.org/officeDocument/2006/customXml" ds:itemID="{C439FCB1-9203-4651-A1AB-80DB39F48A95}">
   <ds:schemaRefs>
     <ds:schemaRef ds:uri="http://schemas.openxmlformats.org/officeDocument/2006/bibliography"/>
   </ds:schemaRefs>
 </ds:datastoreItem>
+</file>
+
+<file path=customXml/itemProps3.xml><?xml version="1.0" encoding="utf-8"?>
+<ds:datastoreItem xmlns:ds="http://schemas.openxmlformats.org/officeDocument/2006/customXml" ds:itemID="{4DD5A9A5-6052-447C-AC86-C6B0A7C8B68B}">
+  <ds:schemaRefs>
+    <ds:schemaRef ds:uri="http://schemas.microsoft.com/office/2006/metadata/properties"/>
+    <ds:schemaRef ds:uri="http://schemas.microsoft.com/office/infopath/2007/PartnerControls"/>
+  </ds:schemaRefs>
+</ds:datastoreItem>
+</file>
+
+<file path=customXml/itemProps4.xml><?xml version="1.0" encoding="utf-8"?>
+<ds:datastoreItem xmlns:ds="http://schemas.openxmlformats.org/officeDocument/2006/customXml" ds:itemID="{751A7598-FFD6-4535-A467-6863A0DC2C25}">
+  <ds:schemaRefs>
+    <ds:schemaRef ds:uri="http://schemas.microsoft.com/sharepoint/v3/contenttype/forms"/>
+  </ds:schemaRefs>
+</ds:datastoreItem>
 </file>
</xml_diff>

<commit_message>
Arreglos servidor e interfaz con logeo y registro hacia API
</commit_message>
<xml_diff>
--- a/Documentación/Plantilla_Proyecto Desarrolo de aplicaciones_IES Luis VIves.docx
+++ b/Documentación/Plantilla_Proyecto Desarrolo de aplicaciones_IES Luis VIves.docx
@@ -892,7 +892,7 @@
               <w:rPr>
                 <w:webHidden/>
               </w:rPr>
-              <w:t>5</w:t>
+              <w:t>6</w:t>
             </w:r>
             <w:r>
               <w:rPr>
@@ -955,7 +955,7 @@
               <w:rPr>
                 <w:webHidden/>
               </w:rPr>
-              <w:t>5</w:t>
+              <w:t>8</w:t>
             </w:r>
             <w:r>
               <w:rPr>
@@ -1018,7 +1018,7 @@
               <w:rPr>
                 <w:webHidden/>
               </w:rPr>
-              <w:t>5</w:t>
+              <w:t>8</w:t>
             </w:r>
             <w:r>
               <w:rPr>
@@ -1081,7 +1081,7 @@
               <w:rPr>
                 <w:webHidden/>
               </w:rPr>
-              <w:t>5</w:t>
+              <w:t>8</w:t>
             </w:r>
             <w:r>
               <w:rPr>
@@ -1144,7 +1144,7 @@
               <w:rPr>
                 <w:webHidden/>
               </w:rPr>
-              <w:t>5</w:t>
+              <w:t>8</w:t>
             </w:r>
             <w:r>
               <w:rPr>
@@ -1207,7 +1207,7 @@
               <w:rPr>
                 <w:webHidden/>
               </w:rPr>
-              <w:t>6</w:t>
+              <w:t>8</w:t>
             </w:r>
             <w:r>
               <w:rPr>
@@ -1270,7 +1270,7 @@
               <w:rPr>
                 <w:webHidden/>
               </w:rPr>
-              <w:t>6</w:t>
+              <w:t>9</w:t>
             </w:r>
             <w:r>
               <w:rPr>
@@ -1333,7 +1333,7 @@
               <w:rPr>
                 <w:webHidden/>
               </w:rPr>
-              <w:t>6</w:t>
+              <w:t>9</w:t>
             </w:r>
             <w:r>
               <w:rPr>
@@ -1387,7 +1387,7 @@
               <w:rPr>
                 <w:webHidden/>
               </w:rPr>
-              <w:t>6</w:t>
+              <w:t>9</w:t>
             </w:r>
             <w:r>
               <w:rPr>
@@ -1450,7 +1450,7 @@
               <w:rPr>
                 <w:webHidden/>
               </w:rPr>
-              <w:t>6</w:t>
+              <w:t>9</w:t>
             </w:r>
             <w:r>
               <w:rPr>
@@ -1513,7 +1513,7 @@
               <w:rPr>
                 <w:webHidden/>
               </w:rPr>
-              <w:t>6</w:t>
+              <w:t>9</w:t>
             </w:r>
             <w:r>
               <w:rPr>
@@ -3011,6 +3011,7 @@
       </w:pPr>
       <w:r>
         <w:rPr>
+          <w:noProof/>
           <w:sz w:val="40"/>
           <w:szCs w:val="40"/>
         </w:rPr>
@@ -4253,14 +4254,27 @@
     <w:r>
       <w:t xml:space="preserve"> de </w:t>
     </w:r>
-    <w:fldSimple w:instr=" NUMPAGES ">
-      <w:r>
-        <w:rPr>
-          <w:noProof/>
-        </w:rPr>
-        <w:t>14</w:t>
-      </w:r>
-    </w:fldSimple>
+    <w:r>
+      <w:fldChar w:fldCharType="begin"/>
+    </w:r>
+    <w:r>
+      <w:instrText xml:space="preserve"> NUMPAGES </w:instrText>
+    </w:r>
+    <w:r>
+      <w:fldChar w:fldCharType="separate"/>
+    </w:r>
+    <w:r>
+      <w:rPr>
+        <w:noProof/>
+      </w:rPr>
+      <w:t>14</w:t>
+    </w:r>
+    <w:r>
+      <w:rPr>
+        <w:noProof/>
+      </w:rPr>
+      <w:fldChar w:fldCharType="end"/>
+    </w:r>
   </w:p>
   <w:p/>
   <w:p/>
@@ -8697,6 +8711,7 @@
   <w:style w:type="character" w:default="1" w:styleId="Fuentedeprrafopredeter">
     <w:name w:val="Default Paragraph Font"/>
     <w:uiPriority w:val="1"/>
+    <w:semiHidden/>
     <w:unhideWhenUsed/>
   </w:style>
   <w:style w:type="table" w:default="1" w:styleId="Tablanormal">
@@ -10344,6 +10359,10 @@
 </file>
 
 <file path=customXml/item1.xml><?xml version="1.0" encoding="utf-8"?>
+<b:Sources xmlns:b="http://schemas.openxmlformats.org/officeDocument/2006/bibliography" xmlns="http://schemas.openxmlformats.org/officeDocument/2006/bibliography" SelectedStyle="\APA.XSL" StyleName="APA"/>
+</file>
+
+<file path=customXml/item2.xml><?xml version="1.0" encoding="utf-8"?>
 <ct:contentTypeSchema xmlns:ct="http://schemas.microsoft.com/office/2006/metadata/contentType" xmlns:ma="http://schemas.microsoft.com/office/2006/metadata/properties/metaAttributes" ct:_="" ma:_="" ma:contentTypeName="Documento" ma:contentTypeID="0x010100B2C2F238DBD99447967FB533DB2B729C" ma:contentTypeVersion="2" ma:contentTypeDescription="Crear nuevo documento." ma:contentTypeScope="" ma:versionID="cd6e6e2a456da30e2efe1d94a5d9c7f3">
   <xsd:schema xmlns:xsd="http://www.w3.org/2001/XMLSchema" xmlns:xs="http://www.w3.org/2001/XMLSchema" xmlns:p="http://schemas.microsoft.com/office/2006/metadata/properties" xmlns:ns2="c1700bae-bc6d-49bd-93b0-1b498b7eea46" targetNamespace="http://schemas.microsoft.com/office/2006/metadata/properties" ma:root="true" ma:fieldsID="ed196cb353bd58a5b81407d0308ce1b0" ns2:_="">
     <xsd:import namespace="c1700bae-bc6d-49bd-93b0-1b498b7eea46"/>
@@ -10475,17 +10494,7 @@
 </ct:contentTypeSchema>
 </file>
 
-<file path=customXml/item2.xml><?xml version="1.0" encoding="utf-8"?>
-<b:Sources xmlns:b="http://schemas.openxmlformats.org/officeDocument/2006/bibliography" xmlns="http://schemas.openxmlformats.org/officeDocument/2006/bibliography" SelectedStyle="\APA.XSL" StyleName="APA"/>
-</file>
-
 <file path=customXml/item3.xml><?xml version="1.0" encoding="utf-8"?>
-<p:properties xmlns:p="http://schemas.microsoft.com/office/2006/metadata/properties" xmlns:xsi="http://www.w3.org/2001/XMLSchema-instance" xmlns:pc="http://schemas.microsoft.com/office/infopath/2007/PartnerControls">
-  <documentManagement/>
-</p:properties>
-</file>
-
-<file path=customXml/item4.xml><?xml version="1.0" encoding="utf-8"?>
 <?mso-contentType ?>
 <FormTemplates xmlns="http://schemas.microsoft.com/sharepoint/v3/contenttype/forms">
   <Display>DocumentLibraryForm</Display>
@@ -10494,7 +10503,21 @@
 </FormTemplates>
 </file>
 
+<file path=customXml/item4.xml><?xml version="1.0" encoding="utf-8"?>
+<p:properties xmlns:p="http://schemas.microsoft.com/office/2006/metadata/properties" xmlns:xsi="http://www.w3.org/2001/XMLSchema-instance" xmlns:pc="http://schemas.microsoft.com/office/infopath/2007/PartnerControls">
+  <documentManagement/>
+</p:properties>
+</file>
+
 <file path=customXml/itemProps1.xml><?xml version="1.0" encoding="utf-8"?>
+<ds:datastoreItem xmlns:ds="http://schemas.openxmlformats.org/officeDocument/2006/customXml" ds:itemID="{C439FCB1-9203-4651-A1AB-80DB39F48A95}">
+  <ds:schemaRefs>
+    <ds:schemaRef ds:uri="http://schemas.openxmlformats.org/officeDocument/2006/bibliography"/>
+  </ds:schemaRefs>
+</ds:datastoreItem>
+</file>
+
+<file path=customXml/itemProps2.xml><?xml version="1.0" encoding="utf-8"?>
 <ds:datastoreItem xmlns:ds="http://schemas.openxmlformats.org/officeDocument/2006/customXml" ds:itemID="{5D4AF304-30D3-4F18-B76F-1B46A86ECC5B}">
   <ds:schemaRefs>
     <ds:schemaRef ds:uri="http://schemas.microsoft.com/office/2006/metadata/contentType"/>
@@ -10512,27 +10535,19 @@
 </ds:datastoreItem>
 </file>
 
-<file path=customXml/itemProps2.xml><?xml version="1.0" encoding="utf-8"?>
-<ds:datastoreItem xmlns:ds="http://schemas.openxmlformats.org/officeDocument/2006/customXml" ds:itemID="{C439FCB1-9203-4651-A1AB-80DB39F48A95}">
+<file path=customXml/itemProps3.xml><?xml version="1.0" encoding="utf-8"?>
+<ds:datastoreItem xmlns:ds="http://schemas.openxmlformats.org/officeDocument/2006/customXml" ds:itemID="{751A7598-FFD6-4535-A467-6863A0DC2C25}">
   <ds:schemaRefs>
-    <ds:schemaRef ds:uri="http://schemas.openxmlformats.org/officeDocument/2006/bibliography"/>
+    <ds:schemaRef ds:uri="http://schemas.microsoft.com/sharepoint/v3/contenttype/forms"/>
   </ds:schemaRefs>
 </ds:datastoreItem>
 </file>
 
-<file path=customXml/itemProps3.xml><?xml version="1.0" encoding="utf-8"?>
+<file path=customXml/itemProps4.xml><?xml version="1.0" encoding="utf-8"?>
 <ds:datastoreItem xmlns:ds="http://schemas.openxmlformats.org/officeDocument/2006/customXml" ds:itemID="{4DD5A9A5-6052-447C-AC86-C6B0A7C8B68B}">
   <ds:schemaRefs>
     <ds:schemaRef ds:uri="http://schemas.microsoft.com/office/2006/metadata/properties"/>
     <ds:schemaRef ds:uri="http://schemas.microsoft.com/office/infopath/2007/PartnerControls"/>
   </ds:schemaRefs>
 </ds:datastoreItem>
-</file>
-
-<file path=customXml/itemProps4.xml><?xml version="1.0" encoding="utf-8"?>
-<ds:datastoreItem xmlns:ds="http://schemas.openxmlformats.org/officeDocument/2006/customXml" ds:itemID="{751A7598-FFD6-4535-A467-6863A0DC2C25}">
-  <ds:schemaRefs>
-    <ds:schemaRef ds:uri="http://schemas.microsoft.com/sharepoint/v3/contenttype/forms"/>
-  </ds:schemaRefs>
-</ds:datastoreItem>
 </file>
</xml_diff>